<commit_message>
Updated hw.doc file to change a mistake in transferring work on paper to graph on the document, and also updated .zip to reflect these changes
</commit_message>
<xml_diff>
--- a/HW5/hw.docx
+++ b/HW5/hw.docx
@@ -445,6 +445,12 @@
         </w:rPr>
         <w:t>}</w:t>
       </w:r>
+      <w:r>
+        <w:rPr>
+          <w:noProof/>
+        </w:rPr>
+        <w:t>;</w:t>
+      </w:r>
     </w:p>
     <w:p>
       <w:pPr>
@@ -482,7 +488,69 @@
         <w:rPr>
           <w:noProof/>
         </w:rPr>
-        <w:t>nullptr (empty tree), return</w:t>
+        <w:t>nullptr (empty tree)</w:t>
+      </w:r>
+    </w:p>
+    <w:p>
+      <w:pPr>
+        <w:ind w:firstLine="720"/>
+        <w:rPr>
+          <w:noProof/>
+        </w:rPr>
+      </w:pPr>
+      <w:r>
+        <w:rPr>
+          <w:noProof/>
+        </w:rPr>
+        <w:t>-allocate new node</w:t>
+      </w:r>
+    </w:p>
+    <w:p>
+      <w:pPr>
+        <w:rPr>
+          <w:noProof/>
+        </w:rPr>
+      </w:pPr>
+      <w:r>
+        <w:rPr>
+          <w:noProof/>
+        </w:rPr>
+        <w:tab/>
+        <w:t xml:space="preserve">-point root pointer to </w:t>
+      </w:r>
+      <w:r>
+        <w:rPr>
+          <w:noProof/>
+        </w:rPr>
+        <w:t>new node</w:t>
+      </w:r>
+    </w:p>
+    <w:p>
+      <w:pPr>
+        <w:rPr>
+          <w:noProof/>
+        </w:rPr>
+      </w:pPr>
+      <w:r>
+        <w:rPr>
+          <w:noProof/>
+        </w:rPr>
+        <w:tab/>
+        <w:t>-set “left”, “right”, and “parent” pointers to nullptr</w:t>
+      </w:r>
+    </w:p>
+    <w:p>
+      <w:pPr>
+        <w:rPr>
+          <w:noProof/>
+        </w:rPr>
+      </w:pPr>
+      <w:r>
+        <w:rPr>
+          <w:noProof/>
+        </w:rPr>
+        <w:tab/>
+        <w:t>-return</w:t>
       </w:r>
     </w:p>
     <w:p>
@@ -522,7 +590,19 @@
           <w:noProof/>
         </w:rPr>
         <w:tab/>
-        <w:t>-compare current Node’s value to value to be inserted</w:t>
+        <w:t xml:space="preserve">-compare </w:t>
+      </w:r>
+      <w:r>
+        <w:rPr>
+          <w:noProof/>
+        </w:rPr>
+        <w:t xml:space="preserve">value to be inserted  to </w:t>
+      </w:r>
+      <w:r>
+        <w:rPr>
+          <w:noProof/>
+        </w:rPr>
+        <w:t>current Node’s value</w:t>
       </w:r>
     </w:p>
     <w:p>
@@ -747,8 +827,6 @@
           <w:noProof/>
         </w:rPr>
       </w:pPr>
-      <w:bookmarkStart w:id="0" w:name="_GoBack"/>
-      <w:bookmarkEnd w:id="0"/>
       <w:r>
         <w:rPr>
           <w:noProof/>
@@ -775,10 +853,10 @@
           <w:noProof/>
         </w:rPr>
         <w:drawing>
-          <wp:inline distT="0" distB="0" distL="0" distR="0" wp14:anchorId="00C40A79" wp14:editId="7BD284C4">
-            <wp:extent cx="3724275" cy="2562225"/>
-            <wp:effectExtent l="0" t="0" r="9525" b="9525"/>
-            <wp:docPr id="4" name="Picture 4"/>
+          <wp:inline distT="0" distB="0" distL="0" distR="0" wp14:anchorId="4919FAA0" wp14:editId="0036574E">
+            <wp:extent cx="3505200" cy="2581275"/>
+            <wp:effectExtent l="0" t="0" r="0" b="9525"/>
+            <wp:docPr id="1" name="Picture 1"/>
             <wp:cNvGraphicFramePr>
               <a:graphicFrameLocks xmlns:a="http://schemas.openxmlformats.org/drawingml/2006/main" noChangeAspect="1"/>
             </wp:cNvGraphicFramePr>
@@ -786,7 +864,7 @@
               <a:graphicData uri="http://schemas.openxmlformats.org/drawingml/2006/picture">
                 <pic:pic xmlns:pic="http://schemas.openxmlformats.org/drawingml/2006/picture">
                   <pic:nvPicPr>
-                    <pic:cNvPr id="0" name="Picture 4"/>
+                    <pic:cNvPr id="0" name="Picture 1"/>
                     <pic:cNvPicPr>
                       <a:picLocks noChangeAspect="1" noChangeArrowheads="1"/>
                     </pic:cNvPicPr>
@@ -807,7 +885,7 @@
                   <pic:spPr bwMode="auto">
                     <a:xfrm>
                       <a:off x="0" y="0"/>
-                      <a:ext cx="3724275" cy="2562225"/>
+                      <a:ext cx="3505200" cy="2581275"/>
                     </a:xfrm>
                     <a:prstGeom prst="rect">
                       <a:avLst/>
@@ -831,7 +909,13 @@
         </w:tabs>
       </w:pPr>
       <w:r>
-        <w:t>B) [9,3,7,0,2,4,6]</w:t>
+        <w:t>B) [</w:t>
+      </w:r>
+      <w:r>
+        <w:t>7,3,6,0,2,4</w:t>
+      </w:r>
+      <w:r>
+        <w:t>]</w:t>
       </w:r>
     </w:p>
     <w:p>
@@ -841,7 +925,15 @@
         </w:tabs>
       </w:pPr>
       <w:r>
-        <w:t>C) [7,3,6,0,2,4]</w:t>
+        <w:t>C) [</w:t>
+      </w:r>
+      <w:r>
+        <w:t>6,3,4,0,2</w:t>
+      </w:r>
+      <w:bookmarkStart w:id="0" w:name="_GoBack"/>
+      <w:bookmarkEnd w:id="0"/>
+      <w:r>
+        <w:t>]</w:t>
       </w:r>
     </w:p>
     <w:p>

</xml_diff>